<commit_message>
ОП Pract 27 Update lock/unlock added && better files
</commit_message>
<xml_diff>
--- a/Course II/ОП/Pract VBA/Pract 27/files/GetGoodsPrintTwo.docx
+++ b/Course II/ОП/Pract VBA/Pract 27/files/GetGoodsPrintTwo.docx
@@ -17,7 +17,15 @@
           <w:sz w:val="36"/>
           <w:szCs w:val="36"/>
         </w:rPr>
-        <w:t xml:space="preserve">Продажи товара в промежутке с </w:t>
+        <w:t>Поставки</w:t>
+      </w:r>
+      <w:r>
+        <w:rPr>
+          <w:rFonts w:ascii="Times New Roman" w:hAnsi="Times New Roman" w:cs="Times New Roman"/>
+          <w:sz w:val="36"/>
+          <w:szCs w:val="36"/>
+        </w:rPr>
+        <w:t xml:space="preserve"> товара в промежутке с </w:t>
       </w:r>
       <w:bookmarkStart w:id="0" w:name="начало_дата"/>
       <w:proofErr w:type="spellStart"/>
@@ -67,25 +75,34 @@
         <w:rPr>
           <w:rFonts w:ascii="Times New Roman" w:hAnsi="Times New Roman" w:cs="Times New Roman"/>
           <w:b/>
-          <w:sz w:val="32"/>
-          <w:szCs w:val="32"/>
+          <w:sz w:val="28"/>
+          <w:szCs w:val="28"/>
         </w:rPr>
       </w:pPr>
       <w:r>
         <w:rPr>
           <w:rFonts w:ascii="Times New Roman" w:hAnsi="Times New Roman" w:cs="Times New Roman"/>
           <w:b/>
-          <w:sz w:val="32"/>
-          <w:szCs w:val="32"/>
-        </w:rPr>
-        <w:t>Общая таблица продаж</w:t>
-      </w:r>
-      <w:r>
-        <w:rPr>
-          <w:rFonts w:ascii="Times New Roman" w:hAnsi="Times New Roman" w:cs="Times New Roman"/>
-          <w:b/>
-          <w:sz w:val="32"/>
-          <w:szCs w:val="32"/>
+          <w:sz w:val="28"/>
+          <w:szCs w:val="28"/>
+        </w:rPr>
+        <w:t xml:space="preserve">Общая таблица </w:t>
+      </w:r>
+      <w:r>
+        <w:rPr>
+          <w:rFonts w:ascii="Times New Roman" w:hAnsi="Times New Roman" w:cs="Times New Roman"/>
+          <w:b/>
+          <w:sz w:val="28"/>
+          <w:szCs w:val="28"/>
+        </w:rPr>
+        <w:t>поставок</w:t>
+      </w:r>
+      <w:r>
+        <w:rPr>
+          <w:rFonts w:ascii="Times New Roman" w:hAnsi="Times New Roman" w:cs="Times New Roman"/>
+          <w:b/>
+          <w:sz w:val="28"/>
+          <w:szCs w:val="28"/>
         </w:rPr>
         <w:t>:</w:t>
       </w:r>
@@ -115,7 +132,25 @@
           <w:sz w:val="28"/>
           <w:szCs w:val="28"/>
         </w:rPr>
-        <w:t>Наиболее крупный объём продажи:</w:t>
+        <w:t xml:space="preserve">Наиболее крупный объём </w:t>
+      </w:r>
+      <w:r>
+        <w:rPr>
+          <w:rFonts w:ascii="Times New Roman" w:hAnsi="Times New Roman" w:cs="Times New Roman"/>
+          <w:b/>
+          <w:sz w:val="28"/>
+          <w:szCs w:val="28"/>
+        </w:rPr>
+        <w:t>поставки</w:t>
+      </w:r>
+      <w:r>
+        <w:rPr>
+          <w:rFonts w:ascii="Times New Roman" w:hAnsi="Times New Roman" w:cs="Times New Roman"/>
+          <w:b/>
+          <w:sz w:val="28"/>
+          <w:szCs w:val="28"/>
+        </w:rPr>
+        <w:t>:</w:t>
       </w:r>
     </w:p>
     <w:p>
@@ -143,8 +178,19 @@
           <w:sz w:val="28"/>
           <w:szCs w:val="28"/>
         </w:rPr>
-        <w:t>Наименее крупный объём продажи</w:t>
-      </w:r>
+        <w:t xml:space="preserve">Наименее крупный объём </w:t>
+      </w:r>
+      <w:r>
+        <w:rPr>
+          <w:rFonts w:ascii="Times New Roman" w:hAnsi="Times New Roman" w:cs="Times New Roman"/>
+          <w:b/>
+          <w:sz w:val="28"/>
+          <w:szCs w:val="28"/>
+        </w:rPr>
+        <w:t>поставки</w:t>
+      </w:r>
+      <w:bookmarkStart w:id="2" w:name="_GoBack"/>
+      <w:bookmarkEnd w:id="2"/>
       <w:r>
         <w:rPr>
           <w:rFonts w:ascii="Times New Roman" w:hAnsi="Times New Roman" w:cs="Times New Roman"/>
@@ -154,16 +200,6 @@
         </w:rPr>
         <w:t>:</w:t>
       </w:r>
-    </w:p>
-    <w:p>
-      <w:pPr>
-        <w:rPr>
-          <w:rFonts w:ascii="Times New Roman" w:hAnsi="Times New Roman" w:cs="Times New Roman"/>
-          <w:b/>
-          <w:sz w:val="28"/>
-          <w:szCs w:val="28"/>
-        </w:rPr>
-      </w:pPr>
     </w:p>
     <w:p>
       <w:pPr>
@@ -174,7 +210,6 @@
           <w:szCs w:val="28"/>
         </w:rPr>
       </w:pPr>
-      <w:bookmarkStart w:id="2" w:name="_GoBack"/>
       <w:r>
         <w:rPr>
           <w:rFonts w:ascii="Times New Roman" w:hAnsi="Times New Roman" w:cs="Times New Roman"/>
@@ -245,7 +280,6 @@
         <w:t>дата</w:t>
       </w:r>
       <w:bookmarkEnd w:id="4"/>
-      <w:bookmarkEnd w:id="2"/>
     </w:p>
     <w:sectPr>
       <w:pgSz w:w="11906" w:h="16838"/>

</xml_diff>